<commit_message>
#Actualice el reporte de avance.
</commit_message>
<xml_diff>
--- a/meetings/reporteAvance.20100920.docx
+++ b/meetings/reporteAvance.20100920.docx
@@ -5,7 +5,7 @@
     <w:p>
       <w:pPr>
         <w:pStyle w:val="Ttulo1"/>
-        <w:spacing w:before="120" w:line="240" w:lineRule="auto"/>
+        <w:spacing w:before="120" w:after="40" w:line="240" w:lineRule="auto"/>
         <w:rPr>
           <w:lang w:val="es-AR"/>
         </w:rPr>
@@ -192,7 +192,7 @@
     <w:p>
       <w:pPr>
         <w:pStyle w:val="Ttulo2"/>
-        <w:spacing w:before="100" w:line="240" w:lineRule="auto"/>
+        <w:spacing w:before="100" w:after="40" w:line="240" w:lineRule="auto"/>
         <w:rPr>
           <w:lang w:val="es-AR"/>
         </w:rPr>
@@ -314,7 +314,7 @@
     <w:p>
       <w:pPr>
         <w:pStyle w:val="Ttulo2"/>
-        <w:spacing w:before="100" w:line="240" w:lineRule="auto"/>
+        <w:spacing w:before="100" w:after="40" w:line="240" w:lineRule="auto"/>
         <w:rPr>
           <w:lang w:val="es-AR"/>
         </w:rPr>
@@ -342,7 +342,25 @@
         <w:rPr>
           <w:lang w:val="es-AR"/>
         </w:rPr>
-        <w:t>Durante las Campañas, ¿se pueden cambiar Agentes específicos o sólo Supervisores?</w:t>
+        <w:t>A la hora de crear una nueva Campaña, ¿Se</w:t>
+      </w:r>
+      <w:r>
+        <w:rPr>
+          <w:lang w:val="es-AR"/>
+        </w:rPr>
+        <w:t xml:space="preserve"> </w:t>
+      </w:r>
+      <w:r>
+        <w:rPr>
+          <w:lang w:val="es-AR"/>
+        </w:rPr>
+        <w:t>deben seleccionar tanto Supervisores como Agentes? Según el archivo de ejemplo del sistema externo Human Force</w:t>
+      </w:r>
+      <w:r>
+        <w:rPr>
+          <w:lang w:val="es-AR"/>
+        </w:rPr>
+        <w:t>, el registro de cada Agente trae el identificador de Campaña. Esta duplicidad de datos de Campañas, Agentes y Supervisores en Human Force y nuestro sistema SelfManagement pueden traer problemas de identidad referencial.</w:t>
       </w:r>
     </w:p>
     <w:p>
@@ -361,24 +379,82 @@
         <w:rPr>
           <w:lang w:val="es-AR"/>
         </w:rPr>
-        <w:t>¿Cómo deben estar estructuradas las UAT?</w:t>
-      </w:r>
-    </w:p>
-    <w:p>
-      <w:pPr>
+        <w:t>¿Cuántos Supervisores por Campaña se deben permitir? ¿Uno y solo uno es correcto?</w:t>
+      </w:r>
+    </w:p>
+    <w:p>
+      <w:pPr>
+        <w:pStyle w:val="Prrafodelista"/>
+        <w:numPr>
+          <w:ilvl w:val="0"/>
+          <w:numId w:val="8"/>
+        </w:numPr>
         <w:spacing w:after="0" w:line="240" w:lineRule="auto"/>
         <w:rPr>
           <w:lang w:val="es-AR"/>
         </w:rPr>
       </w:pPr>
-    </w:p>
-    <w:p>
-      <w:pPr>
+      <w:r>
+        <w:rPr>
+          <w:lang w:val="es-AR"/>
+        </w:rPr>
+        <w:t>¿</w:t>
+      </w:r>
+      <w:r>
+        <w:rPr>
+          <w:lang w:val="es-AR"/>
+        </w:rPr>
+        <w:t>Se deben agregar 3 métricas por campaña obligatoriamente o este es un numero máximo</w:t>
+      </w:r>
+      <w:r>
+        <w:rPr>
+          <w:lang w:val="es-AR"/>
+        </w:rPr>
+        <w:t>?</w:t>
+      </w:r>
+    </w:p>
+    <w:p>
+      <w:pPr>
+        <w:pStyle w:val="Prrafodelista"/>
+        <w:numPr>
+          <w:ilvl w:val="0"/>
+          <w:numId w:val="8"/>
+        </w:numPr>
         <w:spacing w:after="0" w:line="240" w:lineRule="auto"/>
         <w:rPr>
           <w:lang w:val="es-AR"/>
         </w:rPr>
       </w:pPr>
+      <w:r>
+        <w:rPr>
+          <w:lang w:val="es-AR"/>
+        </w:rPr>
+        <w:t>¿Cómo debe</w:t>
+      </w:r>
+      <w:r>
+        <w:rPr>
+          <w:lang w:val="es-AR"/>
+        </w:rPr>
+        <w:t xml:space="preserve"> ser el</w:t>
+      </w:r>
+      <w:r>
+        <w:rPr>
+          <w:lang w:val="es-AR"/>
+        </w:rPr>
+        <w:t xml:space="preserve"> </w:t>
+      </w:r>
+      <w:r>
+        <w:rPr>
+          <w:lang w:val="es-AR"/>
+        </w:rPr>
+        <w:t xml:space="preserve">formato de </w:t>
+      </w:r>
+      <w:r>
+        <w:rPr>
+          <w:lang w:val="es-AR"/>
+        </w:rPr>
+        <w:t>las UAT?</w:t>
+      </w:r>
     </w:p>
     <w:p>
       <w:pPr>
@@ -390,109 +466,8 @@
     </w:p>
     <w:p>
       <w:pPr>
-        <w:spacing w:after="0" w:line="240" w:lineRule="auto"/>
-        <w:rPr>
-          <w:lang w:val="es-AR"/>
-        </w:rPr>
-      </w:pPr>
-    </w:p>
-    <w:p>
-      <w:pPr>
-        <w:spacing w:after="0" w:line="240" w:lineRule="auto"/>
-        <w:rPr>
-          <w:lang w:val="es-AR"/>
-        </w:rPr>
-      </w:pPr>
-    </w:p>
-    <w:p>
-      <w:pPr>
-        <w:spacing w:after="0" w:line="240" w:lineRule="auto"/>
-        <w:rPr>
-          <w:lang w:val="es-AR"/>
-        </w:rPr>
-      </w:pPr>
-    </w:p>
-    <w:p>
-      <w:pPr>
-        <w:spacing w:after="0" w:line="240" w:lineRule="auto"/>
-        <w:rPr>
-          <w:lang w:val="es-AR"/>
-        </w:rPr>
-      </w:pPr>
-    </w:p>
-    <w:p>
-      <w:pPr>
-        <w:spacing w:after="0" w:line="240" w:lineRule="auto"/>
-        <w:rPr>
-          <w:lang w:val="es-AR"/>
-        </w:rPr>
-      </w:pPr>
-    </w:p>
-    <w:p>
-      <w:pPr>
-        <w:spacing w:after="0" w:line="240" w:lineRule="auto"/>
-        <w:rPr>
-          <w:lang w:val="es-AR"/>
-        </w:rPr>
-      </w:pPr>
-    </w:p>
-    <w:p>
-      <w:pPr>
-        <w:spacing w:after="0" w:line="240" w:lineRule="auto"/>
-        <w:rPr>
-          <w:lang w:val="es-AR"/>
-        </w:rPr>
-      </w:pPr>
-    </w:p>
-    <w:p>
-      <w:pPr>
-        <w:spacing w:after="0" w:line="240" w:lineRule="auto"/>
-        <w:rPr>
-          <w:lang w:val="es-AR"/>
-        </w:rPr>
-      </w:pPr>
-    </w:p>
-    <w:p>
-      <w:pPr>
-        <w:spacing w:after="0" w:line="240" w:lineRule="auto"/>
-        <w:rPr>
-          <w:lang w:val="es-AR"/>
-        </w:rPr>
-      </w:pPr>
-    </w:p>
-    <w:p>
-      <w:pPr>
-        <w:spacing w:after="0" w:line="240" w:lineRule="auto"/>
-        <w:rPr>
-          <w:lang w:val="es-AR"/>
-        </w:rPr>
-      </w:pPr>
-    </w:p>
-    <w:p>
-      <w:pPr>
-        <w:spacing w:after="0" w:line="240" w:lineRule="auto"/>
-        <w:rPr>
-          <w:lang w:val="es-AR"/>
-        </w:rPr>
-      </w:pPr>
-    </w:p>
-    <w:p>
-      <w:pPr>
-        <w:tabs>
-          <w:tab w:val="left" w:pos="5316"/>
-        </w:tabs>
-        <w:spacing w:after="0" w:line="240" w:lineRule="auto"/>
-        <w:ind w:left="-71"/>
-        <w:rPr>
-          <w:sz w:val="20"/>
-          <w:lang w:val="es-AR"/>
-        </w:rPr>
-      </w:pPr>
-    </w:p>
-    <w:p>
-      <w:pPr>
         <w:pStyle w:val="Ttulo2"/>
-        <w:spacing w:before="100" w:line="240" w:lineRule="auto"/>
+        <w:spacing w:before="100" w:after="40" w:line="240" w:lineRule="auto"/>
         <w:rPr>
           <w:lang w:val="es-AR"/>
         </w:rPr>
@@ -521,13 +496,13 @@
       <w:r>
         <w:rPr>
           <w:noProof/>
-          <w:lang w:val="es-ES" w:eastAsia="es-ES" w:bidi="ar-SA"/>
+          <w:lang w:val="es-AR" w:eastAsia="es-AR" w:bidi="ar-SA"/>
         </w:rPr>
         <w:drawing>
           <wp:inline distT="0" distB="0" distL="0" distR="0">
-            <wp:extent cx="5616000" cy="2901600"/>
-            <wp:effectExtent l="19050" t="0" r="3750" b="0"/>
-            <wp:docPr id="1" name="0 Imagen" descr="product_backlog.png"/>
+            <wp:extent cx="5400040" cy="4321810"/>
+            <wp:effectExtent l="19050" t="0" r="0" b="0"/>
+            <wp:docPr id="10" name="Imagen 7"/>
             <wp:cNvGraphicFramePr>
               <a:graphicFrameLocks xmlns:a="http://schemas.openxmlformats.org/drawingml/2006/main" noChangeAspect="1"/>
             </wp:cNvGraphicFramePr>
@@ -535,23 +510,33 @@
               <a:graphicData uri="http://schemas.openxmlformats.org/drawingml/2006/picture">
                 <pic:pic xmlns:pic="http://schemas.openxmlformats.org/drawingml/2006/picture">
                   <pic:nvPicPr>
-                    <pic:cNvPr id="0" name="product_backlog.png"/>
-                    <pic:cNvPicPr/>
+                    <pic:cNvPr id="0" name="Picture 7"/>
+                    <pic:cNvPicPr>
+                      <a:picLocks noChangeAspect="1" noChangeArrowheads="1"/>
+                    </pic:cNvPicPr>
                   </pic:nvPicPr>
                   <pic:blipFill>
-                    <a:blip r:embed="rId8"/>
+                    <a:blip r:embed="rId8" cstate="print"/>
+                    <a:srcRect/>
                     <a:stretch>
                       <a:fillRect/>
                     </a:stretch>
                   </pic:blipFill>
-                  <pic:spPr>
+                  <pic:spPr bwMode="auto">
                     <a:xfrm>
                       <a:off x="0" y="0"/>
-                      <a:ext cx="5616000" cy="2901600"/>
+                      <a:ext cx="5400040" cy="4321810"/>
                     </a:xfrm>
                     <a:prstGeom prst="rect">
                       <a:avLst/>
                     </a:prstGeom>
+                    <a:noFill/>
+                    <a:ln w="9525">
+                      <a:noFill/>
+                      <a:miter lim="800000"/>
+                      <a:headEnd/>
+                      <a:tailEnd/>
+                    </a:ln>
                   </pic:spPr>
                 </pic:pic>
               </a:graphicData>
@@ -587,7 +572,21 @@
           <w:sz w:val="18"/>
           <w:lang w:val="es-AR"/>
         </w:rPr>
-        <w:t xml:space="preserve"> Backlog se encuentra en Wolof:</w:t>
+        <w:t xml:space="preserve"> Backlog se encuentra</w:t>
+      </w:r>
+      <w:r>
+        <w:rPr>
+          <w:sz w:val="18"/>
+          <w:lang w:val="es-AR"/>
+        </w:rPr>
+        <w:t>n</w:t>
+      </w:r>
+      <w:r>
+        <w:rPr>
+          <w:sz w:val="18"/>
+          <w:lang w:val="es-AR"/>
+        </w:rPr>
+        <w:t xml:space="preserve"> en Wolof:</w:t>
       </w:r>
     </w:p>
     <w:p>
@@ -625,13 +624,25 @@
     <w:p>
       <w:pPr>
         <w:pStyle w:val="Ttulo2"/>
-        <w:spacing w:before="100" w:line="240" w:lineRule="auto"/>
-      </w:pPr>
-      <w:r>
-        <w:t xml:space="preserve">Sprint </w:t>
-      </w:r>
-      <w:r>
-        <w:t>Backlog</w:t>
+        <w:spacing w:before="100" w:after="40" w:line="240" w:lineRule="auto"/>
+        <w:rPr>
+          <w:lang w:val="es-AR"/>
+        </w:rPr>
+      </w:pPr>
+      <w:r>
+        <w:rPr>
+          <w:lang w:val="es-AR"/>
+        </w:rPr>
+        <w:t>Sprint Backlog</w:t>
+      </w:r>
+    </w:p>
+    <w:p>
+      <w:pPr>
+        <w:pStyle w:val="Ttulo3"/>
+        <w:spacing w:before="80" w:after="40" w:line="240" w:lineRule="auto"/>
+      </w:pPr>
+      <w:r>
+        <w:t>User Stories</w:t>
       </w:r>
     </w:p>
     <w:p>
@@ -641,13 +652,13 @@
       <w:r>
         <w:rPr>
           <w:noProof/>
-          <w:lang w:val="es-ES" w:eastAsia="es-ES" w:bidi="ar-SA"/>
+          <w:lang w:val="es-AR" w:eastAsia="es-AR" w:bidi="ar-SA"/>
         </w:rPr>
         <w:drawing>
           <wp:inline distT="0" distB="0" distL="0" distR="0">
-            <wp:extent cx="5619450" cy="3684192"/>
-            <wp:effectExtent l="19050" t="0" r="300" b="0"/>
-            <wp:docPr id="7" name="6 Imagen" descr="sprint.png"/>
+            <wp:extent cx="5400040" cy="948690"/>
+            <wp:effectExtent l="19050" t="0" r="0" b="0"/>
+            <wp:docPr id="12" name="Imagen 9"/>
             <wp:cNvGraphicFramePr>
               <a:graphicFrameLocks xmlns:a="http://schemas.openxmlformats.org/drawingml/2006/main" noChangeAspect="1"/>
             </wp:cNvGraphicFramePr>
@@ -655,23 +666,33 @@
               <a:graphicData uri="http://schemas.openxmlformats.org/drawingml/2006/picture">
                 <pic:pic xmlns:pic="http://schemas.openxmlformats.org/drawingml/2006/picture">
                   <pic:nvPicPr>
-                    <pic:cNvPr id="0" name="sprint.png"/>
-                    <pic:cNvPicPr/>
+                    <pic:cNvPr id="0" name="Picture 9"/>
+                    <pic:cNvPicPr>
+                      <a:picLocks noChangeAspect="1" noChangeArrowheads="1"/>
+                    </pic:cNvPicPr>
                   </pic:nvPicPr>
                   <pic:blipFill>
-                    <a:blip r:embed="rId10"/>
+                    <a:blip r:embed="rId10" cstate="print"/>
+                    <a:srcRect/>
                     <a:stretch>
                       <a:fillRect/>
                     </a:stretch>
                   </pic:blipFill>
-                  <pic:spPr>
+                  <pic:spPr bwMode="auto">
                     <a:xfrm>
                       <a:off x="0" y="0"/>
-                      <a:ext cx="5625693" cy="3688285"/>
+                      <a:ext cx="5400040" cy="948690"/>
                     </a:xfrm>
                     <a:prstGeom prst="rect">
                       <a:avLst/>
                     </a:prstGeom>
+                    <a:noFill/>
+                    <a:ln w="9525">
+                      <a:noFill/>
+                      <a:miter lim="800000"/>
+                      <a:headEnd/>
+                      <a:tailEnd/>
+                    </a:ln>
                   </pic:spPr>
                 </pic:pic>
               </a:graphicData>
@@ -693,7 +714,21 @@
           <w:sz w:val="18"/>
           <w:lang w:val="es-AR"/>
         </w:rPr>
-        <w:t>El Sprint Backlog de esta iteración se encuentra en Wolof:</w:t>
+        <w:t>Las User Stories de esta iteración se encuentra</w:t>
+      </w:r>
+      <w:r>
+        <w:rPr>
+          <w:sz w:val="18"/>
+          <w:lang w:val="es-AR"/>
+        </w:rPr>
+        <w:t>n</w:t>
+      </w:r>
+      <w:r>
+        <w:rPr>
+          <w:sz w:val="18"/>
+          <w:lang w:val="es-AR"/>
+        </w:rPr>
+        <w:t xml:space="preserve"> en Wolof:</w:t>
       </w:r>
     </w:p>
     <w:p>
@@ -701,7 +736,7 @@
         <w:pStyle w:val="Prrafodelista"/>
         <w:numPr>
           <w:ilvl w:val="0"/>
-          <w:numId w:val="9"/>
+          <w:numId w:val="11"/>
         </w:numPr>
         <w:spacing w:after="0" w:line="240" w:lineRule="auto"/>
         <w:rPr>
@@ -716,192 +751,34 @@
             <w:sz w:val="18"/>
             <w:lang w:val="es-AR"/>
           </w:rPr>
-          <w:t>https://wolof.southworksinc.com/selfmanagement/stories?search=label%3Aiteracion_1</w:t>
+          <w:t>https://wolof.southworksinc.com/selfmanagement/stories?search=is%3Avisible+and+label%3Aiteracion_1+and+label%3Auser_story</w:t>
         </w:r>
       </w:hyperlink>
     </w:p>
     <w:p>
       <w:pPr>
-        <w:tabs>
-          <w:tab w:val="left" w:pos="5316"/>
-        </w:tabs>
+        <w:pStyle w:val="Ttulo3"/>
+        <w:spacing w:before="80" w:after="40" w:line="240" w:lineRule="auto"/>
+      </w:pPr>
+      <w:r>
+        <w:lastRenderedPageBreak/>
+        <w:t>Tareas</w:t>
+      </w:r>
+    </w:p>
+    <w:p>
+      <w:pPr>
         <w:spacing w:after="0" w:line="240" w:lineRule="auto"/>
-        <w:ind w:left="-71"/>
-        <w:rPr>
-          <w:sz w:val="20"/>
-          <w:lang w:val="es-AR"/>
-        </w:rPr>
-      </w:pPr>
-    </w:p>
-    <w:p>
-      <w:pPr>
-        <w:tabs>
-          <w:tab w:val="left" w:pos="5316"/>
-        </w:tabs>
-        <w:spacing w:after="0" w:line="240" w:lineRule="auto"/>
-        <w:ind w:left="-71"/>
-        <w:rPr>
-          <w:sz w:val="20"/>
-          <w:lang w:val="es-AR"/>
-        </w:rPr>
-      </w:pPr>
-    </w:p>
-    <w:p>
-      <w:pPr>
-        <w:tabs>
-          <w:tab w:val="left" w:pos="5316"/>
-        </w:tabs>
-        <w:spacing w:after="0" w:line="240" w:lineRule="auto"/>
-        <w:ind w:left="-71"/>
-        <w:rPr>
-          <w:sz w:val="20"/>
-          <w:lang w:val="es-AR"/>
-        </w:rPr>
-      </w:pPr>
-    </w:p>
-    <w:p>
-      <w:pPr>
-        <w:pStyle w:val="Ttulo2"/>
-        <w:spacing w:before="100" w:line="240" w:lineRule="auto"/>
-      </w:pPr>
-      <w:r>
-        <w:lastRenderedPageBreak/>
-        <w:t>Métricas</w:t>
-      </w:r>
-    </w:p>
-    <w:p>
-      <w:pPr>
-        <w:pStyle w:val="Ttulo3"/>
-        <w:spacing w:line="240" w:lineRule="auto"/>
-        <w:ind w:left="708"/>
-      </w:pPr>
-      <w:r>
-        <w:t>Sprint Burn-</w:t>
-      </w:r>
-      <w:r>
-        <w:t>Down</w:t>
-      </w:r>
-      <w:r>
-        <w:t xml:space="preserve"> Chart</w:t>
-      </w:r>
-    </w:p>
-    <w:p>
-      <w:pPr>
-        <w:spacing w:after="0" w:line="240" w:lineRule="auto"/>
-        <w:ind w:left="708"/>
-        <w:rPr>
-          <w:sz w:val="20"/>
-        </w:rPr>
-      </w:pPr>
-      <w:r>
-        <w:rPr>
-          <w:sz w:val="20"/>
-        </w:rPr>
-        <w:t>N / A</w:t>
-      </w:r>
-    </w:p>
-    <w:p>
-      <w:pPr>
-        <w:pStyle w:val="Ttulo3"/>
-        <w:spacing w:line="240" w:lineRule="auto"/>
-        <w:ind w:firstLine="708"/>
-        <w:rPr>
-          <w:lang w:val="es-AR"/>
-        </w:rPr>
-      </w:pPr>
-      <w:r>
-        <w:rPr>
-          <w:lang w:val="es-AR"/>
-        </w:rPr>
-        <w:t>Code Coverage</w:t>
-      </w:r>
-    </w:p>
-    <w:p>
-      <w:pPr>
-        <w:spacing w:after="0" w:line="240" w:lineRule="auto"/>
-        <w:ind w:firstLine="708"/>
-        <w:rPr>
-          <w:sz w:val="20"/>
-          <w:lang w:val="es-AR"/>
-        </w:rPr>
-      </w:pPr>
-      <w:r>
-        <w:rPr>
-          <w:sz w:val="20"/>
-          <w:lang w:val="es-AR"/>
-        </w:rPr>
-        <w:t>N / A</w:t>
-      </w:r>
-    </w:p>
-    <w:p>
-      <w:pPr>
-        <w:pStyle w:val="Ttulo3"/>
-        <w:spacing w:line="240" w:lineRule="auto"/>
-        <w:ind w:firstLine="708"/>
-        <w:rPr>
-          <w:lang w:val="es-AR"/>
-        </w:rPr>
-      </w:pPr>
-      <w:r>
-        <w:rPr>
-          <w:lang w:val="es-AR"/>
-        </w:rPr>
-        <w:t>Estado de los Bugs</w:t>
-      </w:r>
-    </w:p>
-    <w:p>
-      <w:pPr>
-        <w:spacing w:after="0" w:line="240" w:lineRule="auto"/>
-        <w:ind w:firstLine="708"/>
-        <w:rPr>
-          <w:sz w:val="20"/>
-        </w:rPr>
-      </w:pPr>
-      <w:r>
-        <w:rPr>
-          <w:sz w:val="20"/>
-        </w:rPr>
-        <w:t>N / A</w:t>
-      </w:r>
-    </w:p>
-    <w:p>
-      <w:pPr>
-        <w:spacing w:after="0" w:line="240" w:lineRule="auto"/>
-        <w:rPr>
-          <w:sz w:val="20"/>
-        </w:rPr>
-      </w:pPr>
-    </w:p>
-    <w:p>
-      <w:pPr>
-        <w:pStyle w:val="Ttulo2"/>
-        <w:spacing w:before="100" w:line="240" w:lineRule="auto"/>
-      </w:pPr>
-      <w:r>
-        <w:t>UAT</w:t>
-      </w:r>
-      <w:r>
-        <w:t>s</w:t>
-      </w:r>
-    </w:p>
-    <w:p>
-      <w:pPr>
-        <w:spacing w:after="0" w:line="240" w:lineRule="auto"/>
-        <w:rPr>
-          <w:sz w:val="20"/>
-        </w:rPr>
       </w:pPr>
       <w:r>
         <w:rPr>
           <w:noProof/>
-          <w:sz w:val="20"/>
-          <w:lang w:val="es-ES" w:eastAsia="es-ES" w:bidi="ar-SA"/>
+          <w:lang w:val="es-AR" w:eastAsia="es-AR" w:bidi="ar-SA"/>
         </w:rPr>
         <w:drawing>
           <wp:inline distT="0" distB="0" distL="0" distR="0">
-            <wp:extent cx="5435387" cy="2337759"/>
+            <wp:extent cx="5400040" cy="2484120"/>
             <wp:effectExtent l="19050" t="0" r="0" b="0"/>
-            <wp:docPr id="5" name="4 Imagen" descr="uat.png"/>
+            <wp:docPr id="13" name="Imagen 10"/>
             <wp:cNvGraphicFramePr>
               <a:graphicFrameLocks xmlns:a="http://schemas.openxmlformats.org/drawingml/2006/main" noChangeAspect="1"/>
             </wp:cNvGraphicFramePr>
@@ -909,23 +786,33 @@
               <a:graphicData uri="http://schemas.openxmlformats.org/drawingml/2006/picture">
                 <pic:pic xmlns:pic="http://schemas.openxmlformats.org/drawingml/2006/picture">
                   <pic:nvPicPr>
-                    <pic:cNvPr id="0" name="uat.png"/>
-                    <pic:cNvPicPr/>
+                    <pic:cNvPr id="0" name="Picture 10"/>
+                    <pic:cNvPicPr>
+                      <a:picLocks noChangeAspect="1" noChangeArrowheads="1"/>
+                    </pic:cNvPicPr>
                   </pic:nvPicPr>
                   <pic:blipFill>
-                    <a:blip r:embed="rId12"/>
+                    <a:blip r:embed="rId12" cstate="print"/>
+                    <a:srcRect/>
                     <a:stretch>
                       <a:fillRect/>
                     </a:stretch>
                   </pic:blipFill>
-                  <pic:spPr>
+                  <pic:spPr bwMode="auto">
                     <a:xfrm>
                       <a:off x="0" y="0"/>
-                      <a:ext cx="5440974" cy="2340162"/>
+                      <a:ext cx="5400040" cy="2484120"/>
                     </a:xfrm>
                     <a:prstGeom prst="rect">
                       <a:avLst/>
                     </a:prstGeom>
+                    <a:noFill/>
+                    <a:ln w="9525">
+                      <a:noFill/>
+                      <a:miter lim="800000"/>
+                      <a:headEnd/>
+                      <a:tailEnd/>
+                    </a:ln>
                   </pic:spPr>
                 </pic:pic>
               </a:graphicData>
@@ -936,432 +823,6 @@
     </w:p>
     <w:p>
       <w:pPr>
-        <w:spacing w:after="0" w:line="240" w:lineRule="auto"/>
-        <w:rPr>
-          <w:sz w:val="20"/>
-        </w:rPr>
-      </w:pPr>
-    </w:p>
-    <w:p>
-      <w:pPr>
-        <w:pStyle w:val="Ttulo2"/>
-        <w:spacing w:before="100" w:line="240" w:lineRule="auto"/>
-        <w:rPr>
-          <w:lang w:val="es-AR"/>
-        </w:rPr>
-      </w:pPr>
-      <w:r>
-        <w:rPr>
-          <w:lang w:val="es-AR"/>
-        </w:rPr>
-        <w:t>Estado de Riesgos</w:t>
-      </w:r>
-    </w:p>
-    <w:p>
-      <w:pPr>
-        <w:pStyle w:val="Prrafodelista"/>
-        <w:numPr>
-          <w:ilvl w:val="0"/>
-          <w:numId w:val="10"/>
-        </w:numPr>
-        <w:rPr>
-          <w:lang w:val="es-AR"/>
-        </w:rPr>
-      </w:pPr>
-      <w:r>
-        <w:rPr>
-          <w:lang w:val="es-AR"/>
-        </w:rPr>
-        <w:t>Desconocimiento de la tecnología por parte del equipo de trabajo</w:t>
-      </w:r>
-    </w:p>
-    <w:p>
-      <w:pPr>
-        <w:pStyle w:val="Prrafodelista"/>
-        <w:numPr>
-          <w:ilvl w:val="1"/>
-          <w:numId w:val="10"/>
-        </w:numPr>
-        <w:rPr>
-          <w:lang w:val="es-AR"/>
-        </w:rPr>
-      </w:pPr>
-      <w:r>
-        <w:rPr>
-          <w:lang w:val="es-AR"/>
-        </w:rPr>
-        <w:t>Exposición: 0,42</w:t>
-      </w:r>
-    </w:p>
-    <w:p>
-      <w:pPr>
-        <w:pStyle w:val="Prrafodelista"/>
-        <w:numPr>
-          <w:ilvl w:val="1"/>
-          <w:numId w:val="10"/>
-        </w:numPr>
-        <w:rPr>
-          <w:lang w:val="es-AR"/>
-        </w:rPr>
-      </w:pPr>
-      <w:r>
-        <w:rPr>
-          <w:lang w:val="es-AR"/>
-        </w:rPr>
-        <w:t>Mitigación: Capacitar a los miembros del equipo en la nueva tecnología</w:t>
-      </w:r>
-    </w:p>
-    <w:p>
-      <w:pPr>
-        <w:pStyle w:val="Prrafodelista"/>
-        <w:numPr>
-          <w:ilvl w:val="1"/>
-          <w:numId w:val="10"/>
-        </w:numPr>
-        <w:rPr>
-          <w:lang w:val="es-AR"/>
-        </w:rPr>
-      </w:pPr>
-      <w:r>
-        <w:rPr>
-          <w:lang w:val="es-AR"/>
-        </w:rPr>
-        <w:t>Estado: Abierto</w:t>
-      </w:r>
-    </w:p>
-    <w:p>
-      <w:pPr>
-        <w:pStyle w:val="Prrafodelista"/>
-        <w:numPr>
-          <w:ilvl w:val="0"/>
-          <w:numId w:val="10"/>
-        </w:numPr>
-        <w:rPr>
-          <w:lang w:val="es-AR"/>
-        </w:rPr>
-      </w:pPr>
-      <w:r>
-        <w:rPr>
-          <w:lang w:val="es-AR"/>
-        </w:rPr>
-        <w:t>El navegador de internet utilizado no soporta algunas de las funcionalidades desarrolladas</w:t>
-      </w:r>
-    </w:p>
-    <w:p>
-      <w:pPr>
-        <w:pStyle w:val="Prrafodelista"/>
-        <w:numPr>
-          <w:ilvl w:val="1"/>
-          <w:numId w:val="10"/>
-        </w:numPr>
-        <w:rPr>
-          <w:lang w:val="es-AR"/>
-        </w:rPr>
-      </w:pPr>
-      <w:r>
-        <w:rPr>
-          <w:lang w:val="es-AR"/>
-        </w:rPr>
-        <w:t>Exposición</w:t>
-      </w:r>
-      <w:r>
-        <w:rPr>
-          <w:lang w:val="es-AR"/>
-        </w:rPr>
-        <w:t>: 0,35</w:t>
-      </w:r>
-    </w:p>
-    <w:p>
-      <w:pPr>
-        <w:pStyle w:val="Prrafodelista"/>
-        <w:numPr>
-          <w:ilvl w:val="1"/>
-          <w:numId w:val="10"/>
-        </w:numPr>
-        <w:rPr>
-          <w:lang w:val="es-AR"/>
-        </w:rPr>
-      </w:pPr>
-      <w:r>
-        <w:rPr>
-          <w:lang w:val="es-AR"/>
-        </w:rPr>
-        <w:t>Mitigación</w:t>
-      </w:r>
-      <w:r>
-        <w:rPr>
-          <w:lang w:val="es-AR"/>
-        </w:rPr>
-        <w:t>: Acordar en un principio que navegadores y versiones serán utilizados por el Call Center</w:t>
-      </w:r>
-    </w:p>
-    <w:p>
-      <w:pPr>
-        <w:pStyle w:val="Prrafodelista"/>
-        <w:numPr>
-          <w:ilvl w:val="1"/>
-          <w:numId w:val="10"/>
-        </w:numPr>
-        <w:rPr>
-          <w:lang w:val="es-AR"/>
-        </w:rPr>
-      </w:pPr>
-      <w:r>
-        <w:rPr>
-          <w:lang w:val="es-AR"/>
-        </w:rPr>
-        <w:t>Estado: Abierto</w:t>
-      </w:r>
-    </w:p>
-    <w:p>
-      <w:pPr>
-        <w:pStyle w:val="Prrafodelista"/>
-        <w:numPr>
-          <w:ilvl w:val="0"/>
-          <w:numId w:val="10"/>
-        </w:numPr>
-        <w:rPr>
-          <w:lang w:val="es-AR"/>
-        </w:rPr>
-      </w:pPr>
-      <w:r>
-        <w:rPr>
-          <w:lang w:val="es-AR"/>
-        </w:rPr>
-        <w:t>Poca participación de usuarios del Call Center durante la definición de User Stories</w:t>
-      </w:r>
-    </w:p>
-    <w:p>
-      <w:pPr>
-        <w:pStyle w:val="Prrafodelista"/>
-        <w:numPr>
-          <w:ilvl w:val="1"/>
-          <w:numId w:val="10"/>
-        </w:numPr>
-        <w:rPr>
-          <w:lang w:val="es-AR"/>
-        </w:rPr>
-      </w:pPr>
-      <w:r>
-        <w:rPr>
-          <w:lang w:val="es-AR"/>
-        </w:rPr>
-        <w:t>Exposición</w:t>
-      </w:r>
-      <w:r>
-        <w:rPr>
-          <w:lang w:val="es-AR"/>
-        </w:rPr>
-        <w:t>: 0,30</w:t>
-      </w:r>
-    </w:p>
-    <w:p>
-      <w:pPr>
-        <w:pStyle w:val="Prrafodelista"/>
-        <w:numPr>
-          <w:ilvl w:val="1"/>
-          <w:numId w:val="10"/>
-        </w:numPr>
-        <w:rPr>
-          <w:lang w:val="es-AR"/>
-        </w:rPr>
-      </w:pPr>
-      <w:r>
-        <w:rPr>
-          <w:lang w:val="es-AR"/>
-        </w:rPr>
-        <w:t>Mitigación</w:t>
-      </w:r>
-      <w:r>
-        <w:rPr>
-          <w:lang w:val="es-AR"/>
-        </w:rPr>
-        <w:t>: Hablar con una autoridad del cliente que designe recursos y tiempo suficiente para las validaciones</w:t>
-      </w:r>
-    </w:p>
-    <w:p>
-      <w:pPr>
-        <w:pStyle w:val="Prrafodelista"/>
-        <w:numPr>
-          <w:ilvl w:val="1"/>
-          <w:numId w:val="10"/>
-        </w:numPr>
-        <w:rPr>
-          <w:lang w:val="es-AR"/>
-        </w:rPr>
-      </w:pPr>
-      <w:r>
-        <w:rPr>
-          <w:lang w:val="es-AR"/>
-        </w:rPr>
-        <w:t>Estado: Abierto</w:t>
-      </w:r>
-    </w:p>
-    <w:p>
-      <w:pPr>
-        <w:pStyle w:val="Prrafodelista"/>
-        <w:numPr>
-          <w:ilvl w:val="0"/>
-          <w:numId w:val="10"/>
-        </w:numPr>
-        <w:rPr>
-          <w:lang w:val="es-AR"/>
-        </w:rPr>
-      </w:pPr>
-      <w:r>
-        <w:rPr>
-          <w:lang w:val="es-AR"/>
-        </w:rPr>
-        <w:t>No poder alcanzar el porcentaje de cobertura de prueba comprometido</w:t>
-      </w:r>
-    </w:p>
-    <w:p>
-      <w:pPr>
-        <w:pStyle w:val="Prrafodelista"/>
-        <w:numPr>
-          <w:ilvl w:val="1"/>
-          <w:numId w:val="10"/>
-        </w:numPr>
-        <w:rPr>
-          <w:lang w:val="es-AR"/>
-        </w:rPr>
-      </w:pPr>
-      <w:r>
-        <w:rPr>
-          <w:lang w:val="es-AR"/>
-        </w:rPr>
-        <w:t>Exposición: 0,30</w:t>
-      </w:r>
-    </w:p>
-    <w:p>
-      <w:pPr>
-        <w:pStyle w:val="Prrafodelista"/>
-        <w:numPr>
-          <w:ilvl w:val="1"/>
-          <w:numId w:val="10"/>
-        </w:numPr>
-        <w:rPr>
-          <w:lang w:val="es-AR"/>
-        </w:rPr>
-      </w:pPr>
-      <w:r>
-        <w:rPr>
-          <w:lang w:val="es-AR"/>
-        </w:rPr>
-        <w:t>Mitigación</w:t>
-      </w:r>
-      <w:r>
-        <w:rPr>
-          <w:lang w:val="es-AR"/>
-        </w:rPr>
-        <w:t>: Comenzar lo antes posible con la generación de tests de manera que el código sea testeable y se cubra un buen porcentaje</w:t>
-      </w:r>
-    </w:p>
-    <w:p>
-      <w:pPr>
-        <w:pStyle w:val="Prrafodelista"/>
-        <w:numPr>
-          <w:ilvl w:val="1"/>
-          <w:numId w:val="10"/>
-        </w:numPr>
-        <w:rPr>
-          <w:lang w:val="es-AR"/>
-        </w:rPr>
-      </w:pPr>
-      <w:r>
-        <w:rPr>
-          <w:lang w:val="es-AR"/>
-        </w:rPr>
-        <w:lastRenderedPageBreak/>
-        <w:t>Estado: Abierto</w:t>
-      </w:r>
-    </w:p>
-    <w:p>
-      <w:pPr>
-        <w:pStyle w:val="Prrafodelista"/>
-        <w:numPr>
-          <w:ilvl w:val="0"/>
-          <w:numId w:val="10"/>
-        </w:numPr>
-        <w:rPr>
-          <w:lang w:val="es-AR"/>
-        </w:rPr>
-      </w:pPr>
-      <w:r>
-        <w:rPr>
-          <w:lang w:val="es-AR"/>
-        </w:rPr>
-        <w:t>Archivos que alimentan con datos a SelfManagement con errores de formato</w:t>
-      </w:r>
-    </w:p>
-    <w:p>
-      <w:pPr>
-        <w:pStyle w:val="Prrafodelista"/>
-        <w:numPr>
-          <w:ilvl w:val="1"/>
-          <w:numId w:val="10"/>
-        </w:numPr>
-        <w:rPr>
-          <w:lang w:val="es-AR"/>
-        </w:rPr>
-      </w:pPr>
-      <w:r>
-        <w:rPr>
-          <w:lang w:val="es-AR"/>
-        </w:rPr>
-        <w:t>Exposición</w:t>
-      </w:r>
-      <w:r>
-        <w:rPr>
-          <w:lang w:val="es-AR"/>
-        </w:rPr>
-        <w:t>: 0,20</w:t>
-      </w:r>
-    </w:p>
-    <w:p>
-      <w:pPr>
-        <w:pStyle w:val="Prrafodelista"/>
-        <w:numPr>
-          <w:ilvl w:val="1"/>
-          <w:numId w:val="10"/>
-        </w:numPr>
-        <w:rPr>
-          <w:lang w:val="es-AR"/>
-        </w:rPr>
-      </w:pPr>
-      <w:r>
-        <w:rPr>
-          <w:lang w:val="es-AR"/>
-        </w:rPr>
-        <w:t>Mitigación</w:t>
-      </w:r>
-      <w:r>
-        <w:rPr>
-          <w:lang w:val="es-AR"/>
-        </w:rPr>
-        <w:t>: Analizar en un principio el formato de todos los archivos y corroborar que sea tal lo especificado. Generar una lista con problemas de formato encontrados</w:t>
-      </w:r>
-    </w:p>
-    <w:p>
-      <w:pPr>
-        <w:pStyle w:val="Prrafodelista"/>
-        <w:numPr>
-          <w:ilvl w:val="1"/>
-          <w:numId w:val="10"/>
-        </w:numPr>
-        <w:rPr>
-          <w:lang w:val="es-AR"/>
-        </w:rPr>
-      </w:pPr>
-      <w:r>
-        <w:rPr>
-          <w:lang w:val="es-AR"/>
-        </w:rPr>
-        <w:t>Estado: Abierto</w:t>
-      </w:r>
-    </w:p>
-    <w:p>
-      <w:pPr>
         <w:spacing w:before="80" w:after="0" w:line="240" w:lineRule="auto"/>
         <w:rPr>
           <w:sz w:val="18"/>
@@ -1373,7 +834,35 @@
           <w:sz w:val="18"/>
           <w:lang w:val="es-AR"/>
         </w:rPr>
-        <w:t>La última versión de la planilla de riesgos se encuentra en la siguiente Google spreadsheet:</w:t>
+        <w:t xml:space="preserve">El Sprint Backlog de </w:t>
+      </w:r>
+      <w:r>
+        <w:rPr>
+          <w:sz w:val="18"/>
+          <w:lang w:val="es-AR"/>
+        </w:rPr>
+        <w:t xml:space="preserve">tareas de </w:t>
+      </w:r>
+      <w:r>
+        <w:rPr>
+          <w:sz w:val="18"/>
+          <w:lang w:val="es-AR"/>
+        </w:rPr>
+        <w:t>esta iteración se encuentra</w:t>
+      </w:r>
+      <w:r>
+        <w:rPr>
+          <w:sz w:val="18"/>
+          <w:lang w:val="es-AR"/>
+        </w:rPr>
+        <w:t>n</w:t>
+      </w:r>
+      <w:r>
+        <w:rPr>
+          <w:sz w:val="18"/>
+          <w:lang w:val="es-AR"/>
+        </w:rPr>
+        <w:t xml:space="preserve"> en Wolof:</w:t>
       </w:r>
     </w:p>
     <w:p>
@@ -1385,10 +874,728 @@
         </w:numPr>
         <w:spacing w:after="0" w:line="240" w:lineRule="auto"/>
         <w:rPr>
+          <w:sz w:val="14"/>
           <w:lang w:val="es-AR"/>
         </w:rPr>
       </w:pPr>
       <w:hyperlink r:id="rId13" w:history="1">
+        <w:r>
+          <w:rPr>
+            <w:rStyle w:val="Hipervnculo"/>
+            <w:sz w:val="18"/>
+            <w:lang w:val="es-AR"/>
+          </w:rPr>
+          <w:t>https://wolof.southworksinc.com/selfmanagement/stories?search=is%3Avisible+and+label%3Aiteracion_1+and+label%3Atarea</w:t>
+        </w:r>
+      </w:hyperlink>
+    </w:p>
+    <w:p>
+      <w:pPr>
+        <w:tabs>
+          <w:tab w:val="left" w:pos="5316"/>
+        </w:tabs>
+        <w:spacing w:after="0" w:line="240" w:lineRule="auto"/>
+        <w:ind w:left="-71"/>
+        <w:rPr>
+          <w:sz w:val="20"/>
+          <w:lang w:val="es-AR"/>
+        </w:rPr>
+      </w:pPr>
+    </w:p>
+    <w:p>
+      <w:pPr>
+        <w:pStyle w:val="Ttulo2"/>
+        <w:spacing w:before="100" w:after="40" w:line="240" w:lineRule="auto"/>
+        <w:rPr>
+          <w:lang w:val="es-AR"/>
+        </w:rPr>
+      </w:pPr>
+      <w:r>
+        <w:rPr>
+          <w:lang w:val="es-AR"/>
+        </w:rPr>
+        <w:t>Métricas</w:t>
+      </w:r>
+    </w:p>
+    <w:p>
+      <w:pPr>
+        <w:pStyle w:val="Ttulo3"/>
+        <w:spacing w:line="240" w:lineRule="auto"/>
+        <w:ind w:left="708"/>
+      </w:pPr>
+      <w:r>
+        <w:t>Sprint Burn-</w:t>
+      </w:r>
+      <w:r>
+        <w:t>Down</w:t>
+      </w:r>
+      <w:r>
+        <w:t xml:space="preserve"> Chart</w:t>
+      </w:r>
+    </w:p>
+    <w:p>
+      <w:pPr>
+        <w:spacing w:after="0" w:line="240" w:lineRule="auto"/>
+        <w:ind w:left="708"/>
+        <w:rPr>
+          <w:sz w:val="20"/>
+        </w:rPr>
+      </w:pPr>
+      <w:r>
+        <w:rPr>
+          <w:sz w:val="20"/>
+        </w:rPr>
+        <w:t>N / A</w:t>
+      </w:r>
+    </w:p>
+    <w:p>
+      <w:pPr>
+        <w:pStyle w:val="Ttulo3"/>
+        <w:spacing w:line="240" w:lineRule="auto"/>
+        <w:ind w:firstLine="708"/>
+        <w:rPr>
+          <w:lang w:val="es-AR"/>
+        </w:rPr>
+      </w:pPr>
+      <w:r>
+        <w:rPr>
+          <w:lang w:val="es-AR"/>
+        </w:rPr>
+        <w:t>Code Coverage</w:t>
+      </w:r>
+    </w:p>
+    <w:p>
+      <w:pPr>
+        <w:spacing w:after="0" w:line="240" w:lineRule="auto"/>
+        <w:ind w:firstLine="708"/>
+        <w:rPr>
+          <w:sz w:val="20"/>
+          <w:lang w:val="es-AR"/>
+        </w:rPr>
+      </w:pPr>
+      <w:r>
+        <w:rPr>
+          <w:sz w:val="20"/>
+          <w:lang w:val="es-AR"/>
+        </w:rPr>
+        <w:t>N / A</w:t>
+      </w:r>
+    </w:p>
+    <w:p>
+      <w:pPr>
+        <w:pStyle w:val="Ttulo3"/>
+        <w:spacing w:line="240" w:lineRule="auto"/>
+        <w:ind w:firstLine="708"/>
+        <w:rPr>
+          <w:lang w:val="es-AR"/>
+        </w:rPr>
+      </w:pPr>
+      <w:r>
+        <w:rPr>
+          <w:lang w:val="es-AR"/>
+        </w:rPr>
+        <w:t>Estado de los Bugs</w:t>
+      </w:r>
+    </w:p>
+    <w:p>
+      <w:pPr>
+        <w:spacing w:after="0" w:line="240" w:lineRule="auto"/>
+        <w:ind w:firstLine="708"/>
+        <w:rPr>
+          <w:sz w:val="20"/>
+        </w:rPr>
+      </w:pPr>
+      <w:r>
+        <w:rPr>
+          <w:sz w:val="20"/>
+        </w:rPr>
+        <w:t>N / A</w:t>
+      </w:r>
+    </w:p>
+    <w:p>
+      <w:pPr>
+        <w:spacing w:after="0" w:line="240" w:lineRule="auto"/>
+        <w:rPr>
+          <w:sz w:val="20"/>
+        </w:rPr>
+      </w:pPr>
+    </w:p>
+    <w:p>
+      <w:pPr>
+        <w:pStyle w:val="Ttulo2"/>
+        <w:spacing w:before="100" w:after="40" w:line="240" w:lineRule="auto"/>
+        <w:rPr>
+          <w:lang w:val="es-AR"/>
+        </w:rPr>
+      </w:pPr>
+      <w:r>
+        <w:rPr>
+          <w:lang w:val="es-AR"/>
+        </w:rPr>
+        <w:t>UAT</w:t>
+      </w:r>
+      <w:r>
+        <w:rPr>
+          <w:lang w:val="es-AR"/>
+        </w:rPr>
+        <w:t>s</w:t>
+      </w:r>
+    </w:p>
+    <w:p>
+      <w:pPr>
+        <w:spacing w:after="0" w:line="240" w:lineRule="auto"/>
+        <w:rPr>
+          <w:sz w:val="20"/>
+        </w:rPr>
+      </w:pPr>
+      <w:r>
+        <w:rPr>
+          <w:noProof/>
+          <w:sz w:val="20"/>
+          <w:lang w:val="es-AR" w:eastAsia="es-AR" w:bidi="ar-SA"/>
+        </w:rPr>
+        <w:drawing>
+          <wp:inline distT="0" distB="0" distL="0" distR="0">
+            <wp:extent cx="5400040" cy="1449070"/>
+            <wp:effectExtent l="19050" t="0" r="0" b="0"/>
+            <wp:docPr id="14" name="Imagen 11"/>
+            <wp:cNvGraphicFramePr>
+              <a:graphicFrameLocks xmlns:a="http://schemas.openxmlformats.org/drawingml/2006/main" noChangeAspect="1"/>
+            </wp:cNvGraphicFramePr>
+            <a:graphic xmlns:a="http://schemas.openxmlformats.org/drawingml/2006/main">
+              <a:graphicData uri="http://schemas.openxmlformats.org/drawingml/2006/picture">
+                <pic:pic xmlns:pic="http://schemas.openxmlformats.org/drawingml/2006/picture">
+                  <pic:nvPicPr>
+                    <pic:cNvPr id="0" name="Picture 11"/>
+                    <pic:cNvPicPr>
+                      <a:picLocks noChangeAspect="1" noChangeArrowheads="1"/>
+                    </pic:cNvPicPr>
+                  </pic:nvPicPr>
+                  <pic:blipFill>
+                    <a:blip r:embed="rId14" cstate="print"/>
+                    <a:srcRect/>
+                    <a:stretch>
+                      <a:fillRect/>
+                    </a:stretch>
+                  </pic:blipFill>
+                  <pic:spPr bwMode="auto">
+                    <a:xfrm>
+                      <a:off x="0" y="0"/>
+                      <a:ext cx="5400040" cy="1449070"/>
+                    </a:xfrm>
+                    <a:prstGeom prst="rect">
+                      <a:avLst/>
+                    </a:prstGeom>
+                    <a:noFill/>
+                    <a:ln w="9525">
+                      <a:noFill/>
+                      <a:miter lim="800000"/>
+                      <a:headEnd/>
+                      <a:tailEnd/>
+                    </a:ln>
+                  </pic:spPr>
+                </pic:pic>
+              </a:graphicData>
+            </a:graphic>
+          </wp:inline>
+        </w:drawing>
+      </w:r>
+    </w:p>
+    <w:p>
+      <w:pPr>
+        <w:spacing w:before="80" w:after="0" w:line="240" w:lineRule="auto"/>
+        <w:rPr>
+          <w:sz w:val="18"/>
+          <w:lang w:val="es-AR"/>
+        </w:rPr>
+      </w:pPr>
+      <w:r>
+        <w:rPr>
+          <w:sz w:val="18"/>
+          <w:lang w:val="es-AR"/>
+        </w:rPr>
+        <w:t>Las UATs de esta iteración se encuentran en Wolof:</w:t>
+      </w:r>
+    </w:p>
+    <w:p>
+      <w:pPr>
+        <w:pStyle w:val="Prrafodelista"/>
+        <w:numPr>
+          <w:ilvl w:val="0"/>
+          <w:numId w:val="11"/>
+        </w:numPr>
+        <w:spacing w:after="0" w:line="240" w:lineRule="auto"/>
+        <w:rPr>
+          <w:sz w:val="18"/>
+          <w:lang w:val="es-AR"/>
+        </w:rPr>
+      </w:pPr>
+      <w:hyperlink r:id="rId15" w:history="1">
+        <w:r>
+          <w:rPr>
+            <w:rStyle w:val="Hipervnculo"/>
+            <w:sz w:val="18"/>
+            <w:lang w:val="es-AR"/>
+          </w:rPr>
+          <w:t>https://wolof.southworksinc.com/selfmanagement/stories?search=is%3Avisible+and+label%3Auat</w:t>
+        </w:r>
+      </w:hyperlink>
+    </w:p>
+    <w:p>
+      <w:pPr>
+        <w:spacing w:after="0" w:line="240" w:lineRule="auto"/>
+        <w:rPr>
+          <w:lang w:val="es-AR"/>
+        </w:rPr>
+      </w:pPr>
+    </w:p>
+    <w:p>
+      <w:pPr>
+        <w:pStyle w:val="Ttulo2"/>
+        <w:spacing w:before="100" w:after="40" w:line="240" w:lineRule="auto"/>
+        <w:rPr>
+          <w:lang w:val="es-AR"/>
+        </w:rPr>
+      </w:pPr>
+      <w:r>
+        <w:rPr>
+          <w:lang w:val="es-AR"/>
+        </w:rPr>
+        <w:t>Estado de Riesgos</w:t>
+      </w:r>
+    </w:p>
+    <w:p>
+      <w:pPr>
+        <w:pStyle w:val="Prrafodelista"/>
+        <w:numPr>
+          <w:ilvl w:val="0"/>
+          <w:numId w:val="10"/>
+        </w:numPr>
+        <w:rPr>
+          <w:lang w:val="es-AR"/>
+        </w:rPr>
+      </w:pPr>
+      <w:r>
+        <w:rPr>
+          <w:lang w:val="es-AR"/>
+        </w:rPr>
+        <w:t>Desconocimiento de la tecnología por parte del equipo de trabajo</w:t>
+      </w:r>
+    </w:p>
+    <w:p>
+      <w:pPr>
+        <w:pStyle w:val="Prrafodelista"/>
+        <w:numPr>
+          <w:ilvl w:val="1"/>
+          <w:numId w:val="10"/>
+        </w:numPr>
+        <w:rPr>
+          <w:lang w:val="es-AR"/>
+        </w:rPr>
+      </w:pPr>
+      <w:r>
+        <w:rPr>
+          <w:lang w:val="es-AR"/>
+        </w:rPr>
+        <w:t>Exposición: 0,42</w:t>
+      </w:r>
+    </w:p>
+    <w:p>
+      <w:pPr>
+        <w:pStyle w:val="Prrafodelista"/>
+        <w:numPr>
+          <w:ilvl w:val="1"/>
+          <w:numId w:val="10"/>
+        </w:numPr>
+        <w:rPr>
+          <w:lang w:val="es-AR"/>
+        </w:rPr>
+      </w:pPr>
+      <w:r>
+        <w:rPr>
+          <w:lang w:val="es-AR"/>
+        </w:rPr>
+        <w:t>Mitigación: Capacitar a los miembros del equipo en la nueva tecnología</w:t>
+      </w:r>
+    </w:p>
+    <w:p>
+      <w:pPr>
+        <w:pStyle w:val="Prrafodelista"/>
+        <w:numPr>
+          <w:ilvl w:val="1"/>
+          <w:numId w:val="10"/>
+        </w:numPr>
+        <w:rPr>
+          <w:lang w:val="es-AR"/>
+        </w:rPr>
+      </w:pPr>
+      <w:r>
+        <w:rPr>
+          <w:lang w:val="es-AR"/>
+        </w:rPr>
+        <w:t>Estado: Abierto</w:t>
+      </w:r>
+    </w:p>
+    <w:p>
+      <w:pPr>
+        <w:pStyle w:val="Prrafodelista"/>
+        <w:numPr>
+          <w:ilvl w:val="0"/>
+          <w:numId w:val="10"/>
+        </w:numPr>
+        <w:rPr>
+          <w:lang w:val="es-AR"/>
+        </w:rPr>
+      </w:pPr>
+      <w:r>
+        <w:rPr>
+          <w:lang w:val="es-AR"/>
+        </w:rPr>
+        <w:lastRenderedPageBreak/>
+        <w:t>El navegador de internet utilizado no soporta algunas de las funcionalidades desarrolladas</w:t>
+      </w:r>
+    </w:p>
+    <w:p>
+      <w:pPr>
+        <w:pStyle w:val="Prrafodelista"/>
+        <w:numPr>
+          <w:ilvl w:val="1"/>
+          <w:numId w:val="10"/>
+        </w:numPr>
+        <w:rPr>
+          <w:lang w:val="es-AR"/>
+        </w:rPr>
+      </w:pPr>
+      <w:r>
+        <w:rPr>
+          <w:lang w:val="es-AR"/>
+        </w:rPr>
+        <w:t>Exposición</w:t>
+      </w:r>
+      <w:r>
+        <w:rPr>
+          <w:lang w:val="es-AR"/>
+        </w:rPr>
+        <w:t>: 0,35</w:t>
+      </w:r>
+    </w:p>
+    <w:p>
+      <w:pPr>
+        <w:pStyle w:val="Prrafodelista"/>
+        <w:numPr>
+          <w:ilvl w:val="1"/>
+          <w:numId w:val="10"/>
+        </w:numPr>
+        <w:rPr>
+          <w:lang w:val="es-AR"/>
+        </w:rPr>
+      </w:pPr>
+      <w:r>
+        <w:rPr>
+          <w:lang w:val="es-AR"/>
+        </w:rPr>
+        <w:t>Mitigación</w:t>
+      </w:r>
+      <w:r>
+        <w:rPr>
+          <w:lang w:val="es-AR"/>
+        </w:rPr>
+        <w:t>: Acordar en un principio que navegadores y versiones serán utilizados por el Call Center</w:t>
+      </w:r>
+    </w:p>
+    <w:p>
+      <w:pPr>
+        <w:pStyle w:val="Prrafodelista"/>
+        <w:numPr>
+          <w:ilvl w:val="1"/>
+          <w:numId w:val="10"/>
+        </w:numPr>
+        <w:rPr>
+          <w:lang w:val="es-AR"/>
+        </w:rPr>
+      </w:pPr>
+      <w:r>
+        <w:rPr>
+          <w:lang w:val="es-AR"/>
+        </w:rPr>
+        <w:t>Estado: Abierto</w:t>
+      </w:r>
+    </w:p>
+    <w:p>
+      <w:pPr>
+        <w:pStyle w:val="Prrafodelista"/>
+        <w:numPr>
+          <w:ilvl w:val="0"/>
+          <w:numId w:val="10"/>
+        </w:numPr>
+        <w:rPr>
+          <w:lang w:val="es-AR"/>
+        </w:rPr>
+      </w:pPr>
+      <w:r>
+        <w:rPr>
+          <w:lang w:val="es-AR"/>
+        </w:rPr>
+        <w:t>Poca participación de usuarios del Call Center durante la definición de User Stories</w:t>
+      </w:r>
+    </w:p>
+    <w:p>
+      <w:pPr>
+        <w:pStyle w:val="Prrafodelista"/>
+        <w:numPr>
+          <w:ilvl w:val="1"/>
+          <w:numId w:val="10"/>
+        </w:numPr>
+        <w:rPr>
+          <w:lang w:val="es-AR"/>
+        </w:rPr>
+      </w:pPr>
+      <w:r>
+        <w:rPr>
+          <w:lang w:val="es-AR"/>
+        </w:rPr>
+        <w:t>Exposición</w:t>
+      </w:r>
+      <w:r>
+        <w:rPr>
+          <w:lang w:val="es-AR"/>
+        </w:rPr>
+        <w:t>: 0,30</w:t>
+      </w:r>
+    </w:p>
+    <w:p>
+      <w:pPr>
+        <w:pStyle w:val="Prrafodelista"/>
+        <w:numPr>
+          <w:ilvl w:val="1"/>
+          <w:numId w:val="10"/>
+        </w:numPr>
+        <w:rPr>
+          <w:lang w:val="es-AR"/>
+        </w:rPr>
+      </w:pPr>
+      <w:r>
+        <w:rPr>
+          <w:lang w:val="es-AR"/>
+        </w:rPr>
+        <w:t>Mitigación</w:t>
+      </w:r>
+      <w:r>
+        <w:rPr>
+          <w:lang w:val="es-AR"/>
+        </w:rPr>
+        <w:t>: Hablar con una autoridad del cliente que designe recursos y tiempo suficiente para las validaciones</w:t>
+      </w:r>
+    </w:p>
+    <w:p>
+      <w:pPr>
+        <w:pStyle w:val="Prrafodelista"/>
+        <w:numPr>
+          <w:ilvl w:val="1"/>
+          <w:numId w:val="10"/>
+        </w:numPr>
+        <w:rPr>
+          <w:lang w:val="es-AR"/>
+        </w:rPr>
+      </w:pPr>
+      <w:r>
+        <w:rPr>
+          <w:lang w:val="es-AR"/>
+        </w:rPr>
+        <w:t>Estado: Abierto</w:t>
+      </w:r>
+    </w:p>
+    <w:p>
+      <w:pPr>
+        <w:pStyle w:val="Prrafodelista"/>
+        <w:numPr>
+          <w:ilvl w:val="0"/>
+          <w:numId w:val="10"/>
+        </w:numPr>
+        <w:rPr>
+          <w:lang w:val="es-AR"/>
+        </w:rPr>
+      </w:pPr>
+      <w:r>
+        <w:rPr>
+          <w:lang w:val="es-AR"/>
+        </w:rPr>
+        <w:t>No poder alcanzar el porcentaje de cobertura de prueba comprometido</w:t>
+      </w:r>
+    </w:p>
+    <w:p>
+      <w:pPr>
+        <w:pStyle w:val="Prrafodelista"/>
+        <w:numPr>
+          <w:ilvl w:val="1"/>
+          <w:numId w:val="10"/>
+        </w:numPr>
+        <w:rPr>
+          <w:lang w:val="es-AR"/>
+        </w:rPr>
+      </w:pPr>
+      <w:r>
+        <w:rPr>
+          <w:lang w:val="es-AR"/>
+        </w:rPr>
+        <w:t>Exposición: 0,30</w:t>
+      </w:r>
+    </w:p>
+    <w:p>
+      <w:pPr>
+        <w:pStyle w:val="Prrafodelista"/>
+        <w:numPr>
+          <w:ilvl w:val="1"/>
+          <w:numId w:val="10"/>
+        </w:numPr>
+        <w:rPr>
+          <w:lang w:val="es-AR"/>
+        </w:rPr>
+      </w:pPr>
+      <w:r>
+        <w:rPr>
+          <w:lang w:val="es-AR"/>
+        </w:rPr>
+        <w:t>Mitigación</w:t>
+      </w:r>
+      <w:r>
+        <w:rPr>
+          <w:lang w:val="es-AR"/>
+        </w:rPr>
+        <w:t>: Comenzar lo antes posible con la generación de tests de manera que el código sea testeable y se cubra un buen porcentaje</w:t>
+      </w:r>
+    </w:p>
+    <w:p>
+      <w:pPr>
+        <w:pStyle w:val="Prrafodelista"/>
+        <w:numPr>
+          <w:ilvl w:val="1"/>
+          <w:numId w:val="10"/>
+        </w:numPr>
+        <w:rPr>
+          <w:lang w:val="es-AR"/>
+        </w:rPr>
+      </w:pPr>
+      <w:r>
+        <w:rPr>
+          <w:lang w:val="es-AR"/>
+        </w:rPr>
+        <w:t>Estado: Abierto</w:t>
+      </w:r>
+    </w:p>
+    <w:p>
+      <w:pPr>
+        <w:pStyle w:val="Prrafodelista"/>
+        <w:numPr>
+          <w:ilvl w:val="0"/>
+          <w:numId w:val="10"/>
+        </w:numPr>
+        <w:rPr>
+          <w:lang w:val="es-AR"/>
+        </w:rPr>
+      </w:pPr>
+      <w:r>
+        <w:rPr>
+          <w:lang w:val="es-AR"/>
+        </w:rPr>
+        <w:t>Archivos que alimentan con datos a SelfManagement con errores de formato</w:t>
+      </w:r>
+    </w:p>
+    <w:p>
+      <w:pPr>
+        <w:pStyle w:val="Prrafodelista"/>
+        <w:numPr>
+          <w:ilvl w:val="1"/>
+          <w:numId w:val="10"/>
+        </w:numPr>
+        <w:rPr>
+          <w:lang w:val="es-AR"/>
+        </w:rPr>
+      </w:pPr>
+      <w:r>
+        <w:rPr>
+          <w:lang w:val="es-AR"/>
+        </w:rPr>
+        <w:t>Exposición</w:t>
+      </w:r>
+      <w:r>
+        <w:rPr>
+          <w:lang w:val="es-AR"/>
+        </w:rPr>
+        <w:t>: 0,20</w:t>
+      </w:r>
+    </w:p>
+    <w:p>
+      <w:pPr>
+        <w:pStyle w:val="Prrafodelista"/>
+        <w:numPr>
+          <w:ilvl w:val="1"/>
+          <w:numId w:val="10"/>
+        </w:numPr>
+        <w:rPr>
+          <w:lang w:val="es-AR"/>
+        </w:rPr>
+      </w:pPr>
+      <w:r>
+        <w:rPr>
+          <w:lang w:val="es-AR"/>
+        </w:rPr>
+        <w:t>Mitigación</w:t>
+      </w:r>
+      <w:r>
+        <w:rPr>
+          <w:lang w:val="es-AR"/>
+        </w:rPr>
+        <w:t>: Analizar en un principio el formato de todos los archivos y corroborar que sea tal lo especificado. Generar una lista con problemas de formato encontrados</w:t>
+      </w:r>
+    </w:p>
+    <w:p>
+      <w:pPr>
+        <w:pStyle w:val="Prrafodelista"/>
+        <w:numPr>
+          <w:ilvl w:val="1"/>
+          <w:numId w:val="10"/>
+        </w:numPr>
+        <w:rPr>
+          <w:lang w:val="es-AR"/>
+        </w:rPr>
+      </w:pPr>
+      <w:r>
+        <w:rPr>
+          <w:lang w:val="es-AR"/>
+        </w:rPr>
+        <w:t>Estado: Abierto</w:t>
+      </w:r>
+    </w:p>
+    <w:p>
+      <w:pPr>
+        <w:spacing w:before="80" w:after="0" w:line="240" w:lineRule="auto"/>
+        <w:rPr>
+          <w:sz w:val="18"/>
+          <w:lang w:val="es-AR"/>
+        </w:rPr>
+      </w:pPr>
+      <w:r>
+        <w:rPr>
+          <w:sz w:val="18"/>
+          <w:lang w:val="es-AR"/>
+        </w:rPr>
+        <w:t>La última versión de la planilla de riesgos se encuentra en la siguiente Google spreadsheet:</w:t>
+      </w:r>
+    </w:p>
+    <w:p>
+      <w:pPr>
+        <w:pStyle w:val="Prrafodelista"/>
+        <w:numPr>
+          <w:ilvl w:val="0"/>
+          <w:numId w:val="9"/>
+        </w:numPr>
+        <w:spacing w:after="0" w:line="240" w:lineRule="auto"/>
+        <w:rPr>
+          <w:lang w:val="es-AR"/>
+        </w:rPr>
+      </w:pPr>
+      <w:hyperlink r:id="rId16" w:history="1">
         <w:r>
           <w:rPr>
             <w:rStyle w:val="Hipervnculo"/>
@@ -1454,22 +1661,6 @@
           <w:lang w:val="es-AR"/>
         </w:rPr>
       </w:pPr>
-    </w:p>
-    <w:p>
-      <w:pPr>
-        <w:spacing w:after="0" w:line="240" w:lineRule="auto"/>
-        <w:rPr>
-          <w:lang w:val="es-AR"/>
-        </w:rPr>
-      </w:pPr>
-    </w:p>
-    <w:p>
-      <w:pPr>
-        <w:spacing w:after="0" w:line="240" w:lineRule="auto"/>
-        <w:rPr>
-          <w:lang w:val="es-AR"/>
-        </w:rPr>
-      </w:pPr>
       <w:bookmarkStart w:id="0" w:name="_GoBack"/>
       <w:bookmarkEnd w:id="0"/>
     </w:p>
@@ -1546,8 +1737,8 @@
       </w:r>
     </w:p>
     <w:sectPr>
-      <w:headerReference w:type="default" r:id="rId14"/>
-      <w:footerReference w:type="default" r:id="rId15"/>
+      <w:headerReference w:type="default" r:id="rId17"/>
+      <w:footerReference w:type="default" r:id="rId18"/>
       <w:type w:val="continuous"/>
       <w:pgSz w:w="11907" w:h="16839" w:code="9"/>
       <w:pgMar w:top="1531" w:right="1701" w:bottom="1531" w:left="1701" w:header="794" w:footer="680" w:gutter="0"/>
@@ -1561,14 +1752,14 @@
 
 <file path=word/endnotes.xml><?xml version="1.0" encoding="utf-8"?>
 <w:endnotes xmlns:ve="http://schemas.openxmlformats.org/markup-compatibility/2006" xmlns:o="urn:schemas-microsoft-com:office:office" xmlns:r="http://schemas.openxmlformats.org/officeDocument/2006/relationships" xmlns:m="http://schemas.openxmlformats.org/officeDocument/2006/math" xmlns:v="urn:schemas-microsoft-com:vml" xmlns:wp="http://schemas.openxmlformats.org/drawingml/2006/wordprocessingDrawing" xmlns:w10="urn:schemas-microsoft-com:office:word" xmlns:w="http://schemas.openxmlformats.org/wordprocessingml/2006/main" xmlns:wne="http://schemas.microsoft.com/office/word/2006/wordml">
-  <w:endnote w:type="separator" w:id="0">
+  <w:endnote w:type="separator" w:id="-1">
     <w:p>
       <w:r>
         <w:separator/>
       </w:r>
     </w:p>
   </w:endnote>
-  <w:endnote w:type="continuationSeparator" w:id="1">
+  <w:endnote w:type="continuationSeparator" w:id="0">
     <w:p>
       <w:r>
         <w:continuationSeparator/>
@@ -1648,7 +1839,7 @@
             <w:sz w:val="20"/>
             <w:lang w:val="es-AR"/>
           </w:rPr>
-          <w:t>3</w:t>
+          <w:t>4</w:t>
         </w:r>
         <w:r>
           <w:rPr>
@@ -1676,14 +1867,14 @@
 
 <file path=word/footnotes.xml><?xml version="1.0" encoding="utf-8"?>
 <w:footnotes xmlns:ve="http://schemas.openxmlformats.org/markup-compatibility/2006" xmlns:o="urn:schemas-microsoft-com:office:office" xmlns:r="http://schemas.openxmlformats.org/officeDocument/2006/relationships" xmlns:m="http://schemas.openxmlformats.org/officeDocument/2006/math" xmlns:v="urn:schemas-microsoft-com:vml" xmlns:wp="http://schemas.openxmlformats.org/drawingml/2006/wordprocessingDrawing" xmlns:w10="urn:schemas-microsoft-com:office:word" xmlns:w="http://schemas.openxmlformats.org/wordprocessingml/2006/main" xmlns:wne="http://schemas.microsoft.com/office/word/2006/wordml">
-  <w:footnote w:type="separator" w:id="0">
+  <w:footnote w:type="separator" w:id="-1">
     <w:p>
       <w:r>
         <w:separator/>
       </w:r>
     </w:p>
   </w:footnote>
-  <w:footnote w:type="continuationSeparator" w:id="1">
+  <w:footnote w:type="continuationSeparator" w:id="0">
     <w:p>
       <w:r>
         <w:continuationSeparator/>
@@ -1709,7 +1900,7 @@
       <w:rPr>
         <w:noProof/>
         <w:sz w:val="20"/>
-        <w:lang w:val="es-ES" w:eastAsia="es-ES" w:bidi="ar-SA"/>
+        <w:lang w:val="es-AR" w:eastAsia="es-AR" w:bidi="ar-SA"/>
       </w:rPr>
       <w:drawing>
         <wp:anchor distT="0" distB="0" distL="114300" distR="114300" simplePos="0" relativeHeight="251662336" behindDoc="0" locked="0" layoutInCell="1" allowOverlap="1">
@@ -1769,7 +1960,7 @@
       <w:rPr>
         <w:noProof/>
         <w:sz w:val="20"/>
-        <w:lang w:val="es-ES" w:eastAsia="es-ES" w:bidi="ar-SA"/>
+        <w:lang w:val="es-AR" w:eastAsia="es-AR" w:bidi="ar-SA"/>
       </w:rPr>
       <w:drawing>
         <wp:anchor distT="0" distB="0" distL="114300" distR="114300" simplePos="0" relativeHeight="251666432" behindDoc="1" locked="0" layoutInCell="1" allowOverlap="1">
@@ -2769,6 +2960,119 @@
     </w:lvl>
   </w:abstractNum>
   <w:abstractNum w:abstractNumId="6">
+    <w:nsid w:val="631322A3"/>
+    <w:multiLevelType w:val="hybridMultilevel"/>
+    <w:tmpl w:val="D8140044"/>
+    <w:lvl w:ilvl="0" w:tplc="2C0A0001">
+      <w:start w:val="1"/>
+      <w:numFmt w:val="bullet"/>
+      <w:lvlText w:val=""/>
+      <w:lvlJc w:val="left"/>
+      <w:pPr>
+        <w:ind w:left="720" w:hanging="360"/>
+      </w:pPr>
+      <w:rPr>
+        <w:rFonts w:ascii="Symbol" w:hAnsi="Symbol" w:hint="default"/>
+      </w:rPr>
+    </w:lvl>
+    <w:lvl w:ilvl="1" w:tplc="2C0A0003" w:tentative="1">
+      <w:start w:val="1"/>
+      <w:numFmt w:val="bullet"/>
+      <w:lvlText w:val="o"/>
+      <w:lvlJc w:val="left"/>
+      <w:pPr>
+        <w:ind w:left="1440" w:hanging="360"/>
+      </w:pPr>
+      <w:rPr>
+        <w:rFonts w:ascii="Courier New" w:hAnsi="Courier New" w:cs="Courier New" w:hint="default"/>
+      </w:rPr>
+    </w:lvl>
+    <w:lvl w:ilvl="2" w:tplc="2C0A0005" w:tentative="1">
+      <w:start w:val="1"/>
+      <w:numFmt w:val="bullet"/>
+      <w:lvlText w:val=""/>
+      <w:lvlJc w:val="left"/>
+      <w:pPr>
+        <w:ind w:left="2160" w:hanging="360"/>
+      </w:pPr>
+      <w:rPr>
+        <w:rFonts w:ascii="Wingdings" w:hAnsi="Wingdings" w:hint="default"/>
+      </w:rPr>
+    </w:lvl>
+    <w:lvl w:ilvl="3" w:tplc="2C0A0001" w:tentative="1">
+      <w:start w:val="1"/>
+      <w:numFmt w:val="bullet"/>
+      <w:lvlText w:val=""/>
+      <w:lvlJc w:val="left"/>
+      <w:pPr>
+        <w:ind w:left="2880" w:hanging="360"/>
+      </w:pPr>
+      <w:rPr>
+        <w:rFonts w:ascii="Symbol" w:hAnsi="Symbol" w:hint="default"/>
+      </w:rPr>
+    </w:lvl>
+    <w:lvl w:ilvl="4" w:tplc="2C0A0003" w:tentative="1">
+      <w:start w:val="1"/>
+      <w:numFmt w:val="bullet"/>
+      <w:lvlText w:val="o"/>
+      <w:lvlJc w:val="left"/>
+      <w:pPr>
+        <w:ind w:left="3600" w:hanging="360"/>
+      </w:pPr>
+      <w:rPr>
+        <w:rFonts w:ascii="Courier New" w:hAnsi="Courier New" w:cs="Courier New" w:hint="default"/>
+      </w:rPr>
+    </w:lvl>
+    <w:lvl w:ilvl="5" w:tplc="2C0A0005" w:tentative="1">
+      <w:start w:val="1"/>
+      <w:numFmt w:val="bullet"/>
+      <w:lvlText w:val=""/>
+      <w:lvlJc w:val="left"/>
+      <w:pPr>
+        <w:ind w:left="4320" w:hanging="360"/>
+      </w:pPr>
+      <w:rPr>
+        <w:rFonts w:ascii="Wingdings" w:hAnsi="Wingdings" w:hint="default"/>
+      </w:rPr>
+    </w:lvl>
+    <w:lvl w:ilvl="6" w:tplc="2C0A0001" w:tentative="1">
+      <w:start w:val="1"/>
+      <w:numFmt w:val="bullet"/>
+      <w:lvlText w:val=""/>
+      <w:lvlJc w:val="left"/>
+      <w:pPr>
+        <w:ind w:left="5040" w:hanging="360"/>
+      </w:pPr>
+      <w:rPr>
+        <w:rFonts w:ascii="Symbol" w:hAnsi="Symbol" w:hint="default"/>
+      </w:rPr>
+    </w:lvl>
+    <w:lvl w:ilvl="7" w:tplc="2C0A0003" w:tentative="1">
+      <w:start w:val="1"/>
+      <w:numFmt w:val="bullet"/>
+      <w:lvlText w:val="o"/>
+      <w:lvlJc w:val="left"/>
+      <w:pPr>
+        <w:ind w:left="5760" w:hanging="360"/>
+      </w:pPr>
+      <w:rPr>
+        <w:rFonts w:ascii="Courier New" w:hAnsi="Courier New" w:cs="Courier New" w:hint="default"/>
+      </w:rPr>
+    </w:lvl>
+    <w:lvl w:ilvl="8" w:tplc="2C0A0005" w:tentative="1">
+      <w:start w:val="1"/>
+      <w:numFmt w:val="bullet"/>
+      <w:lvlText w:val=""/>
+      <w:lvlJc w:val="left"/>
+      <w:pPr>
+        <w:ind w:left="6480" w:hanging="360"/>
+      </w:pPr>
+      <w:rPr>
+        <w:rFonts w:ascii="Wingdings" w:hAnsi="Wingdings" w:hint="default"/>
+      </w:rPr>
+    </w:lvl>
+  </w:abstractNum>
+  <w:abstractNum w:abstractNumId="7">
     <w:nsid w:val="64C65E5F"/>
     <w:multiLevelType w:val="hybridMultilevel"/>
     <w:tmpl w:val="D67E617A"/>
@@ -2880,7 +3184,7 @@
       </w:rPr>
     </w:lvl>
   </w:abstractNum>
-  <w:abstractNum w:abstractNumId="7">
+  <w:abstractNum w:abstractNumId="8">
     <w:nsid w:val="65FE7FEE"/>
     <w:multiLevelType w:val="hybridMultilevel"/>
     <w:tmpl w:val="56346E22"/>
@@ -2994,7 +3298,7 @@
       </w:rPr>
     </w:lvl>
   </w:abstractNum>
-  <w:abstractNum w:abstractNumId="8">
+  <w:abstractNum w:abstractNumId="9">
     <w:nsid w:val="699078A3"/>
     <w:multiLevelType w:val="hybridMultilevel"/>
     <w:tmpl w:val="D102BE18"/>
@@ -3107,7 +3411,7 @@
       </w:rPr>
     </w:lvl>
   </w:abstractNum>
-  <w:abstractNum w:abstractNumId="9">
+  <w:abstractNum w:abstractNumId="10">
     <w:nsid w:val="70815BC2"/>
     <w:multiLevelType w:val="hybridMultilevel"/>
     <w:tmpl w:val="72688E00"/>
@@ -3236,19 +3540,22 @@
     <w:abstractNumId w:val="3"/>
   </w:num>
   <w:num w:numId="6">
-    <w:abstractNumId w:val="6"/>
+    <w:abstractNumId w:val="7"/>
   </w:num>
   <w:num w:numId="7">
-    <w:abstractNumId w:val="9"/>
+    <w:abstractNumId w:val="10"/>
   </w:num>
   <w:num w:numId="8">
     <w:abstractNumId w:val="4"/>
   </w:num>
   <w:num w:numId="9">
-    <w:abstractNumId w:val="7"/>
+    <w:abstractNumId w:val="8"/>
   </w:num>
   <w:num w:numId="10">
-    <w:abstractNumId w:val="8"/>
+    <w:abstractNumId w:val="9"/>
+  </w:num>
+  <w:num w:numId="11">
+    <w:abstractNumId w:val="6"/>
   </w:num>
   <w:numIdMacAtCleanup w:val="5"/>
 </w:numbering>
@@ -4753,7 +5060,7 @@
 </file>
 
 <file path=customXml/itemProps1.xml><?xml version="1.0" encoding="utf-8"?>
-<ds:datastoreItem xmlns:ds="http://schemas.openxmlformats.org/officeDocument/2006/customXml" ds:itemID="{A33D3810-585A-4A53-B5AF-4BF4EEB6BAAC}">
+<ds:datastoreItem xmlns:ds="http://schemas.openxmlformats.org/officeDocument/2006/customXml" ds:itemID="{BA316CBC-C7A5-4A15-8CEB-41EE85E71610}">
   <ds:schemaRefs>
     <ds:schemaRef ds:uri="http://schemas.openxmlformats.org/officeDocument/2006/bibliography"/>
   </ds:schemaRefs>

</xml_diff>